<commit_message>
new video and updated resume
</commit_message>
<xml_diff>
--- a/src/assets/doc/mohamed_mohamud_resume.docx
+++ b/src/assets/doc/mohamed_mohamud_resume.docx
@@ -69,6 +69,7 @@
                 <w:dataBinding w:prefixMappings="xmlns:ns0='http://schemas.openxmlformats.org/package/2006/metadata/core-properties' xmlns:ns1='http://purl.org/dc/elements/1.1/'" w:xpath="/ns0:coreProperties[1]/ns1:creator[1]" w:storeItemID="{6C3C8BC8-F283-45AE-878A-BAB7291924A1}"/>
                 <w:text/>
               </w:sdtPr>
+              <w:sdtEndPr/>
               <w:sdtContent>
                 <w:r>
                   <w:rPr>
@@ -176,8 +177,6 @@
                 <w:u w:val="single"/>
               </w:rPr>
             </w:pPr>
-            <w:bookmarkStart w:id="0" w:name="_GoBack"/>
-            <w:bookmarkEnd w:id="0"/>
           </w:p>
           <w:p>
             <w:pPr>
@@ -196,6 +195,15 @@
                 <w:u w:val="single"/>
               </w:rPr>
             </w:pPr>
+            <w:r>
+              <w:rPr>
+                <w:color w:val="000000" w:themeColor="text1"/>
+                <w:u w:val="single"/>
+              </w:rPr>
+              <w:t xml:space="preserve">Technical </w:t>
+            </w:r>
+            <w:bookmarkStart w:id="0" w:name="_GoBack"/>
+            <w:bookmarkEnd w:id="0"/>
             <w:r>
               <w:rPr>
                 <w:color w:val="000000" w:themeColor="text1"/>
@@ -215,7 +223,19 @@
               <w:t>HTML5, CSS3/</w:t>
             </w:r>
             <w:r>
-              <w:t xml:space="preserve">SASS/SCSS, Mobile Web, JavaScript/ES6, Typescript, Angular 2/7+, </w:t>
+              <w:t>SASS/SCSS, Mobile Web,</w:t>
+            </w:r>
+            <w:r>
+              <w:t xml:space="preserve"> </w:t>
+            </w:r>
+            <w:r>
+              <w:t>JavaScri</w:t>
+            </w:r>
+            <w:r>
+              <w:t>pt/ES6, Typescript, Angular 2/7+</w:t>
+            </w:r>
+            <w:r>
+              <w:t xml:space="preserve">, </w:t>
             </w:r>
             <w:proofErr w:type="spellStart"/>
             <w:r>
@@ -357,23 +377,17 @@
                 <w:color w:val="000000" w:themeColor="text1"/>
                 <w:sz w:val="20"/>
               </w:rPr>
-              <w:t>Implemented the UI/UX for the new design version.</w:t>
+              <w:t>Developed the front end and</w:t>
             </w:r>
-          </w:p>
-          <w:p>
-            <w:pPr>
-              <w:pStyle w:val="Section"/>
-              <w:numPr>
-                <w:ilvl w:val="0"/>
-                <w:numId w:val="33"/>
-              </w:numPr>
+            <w:r>
               <w:rPr>
                 <w:rFonts w:asciiTheme="minorHAnsi" w:hAnsiTheme="minorHAnsi"/>
                 <w:b w:val="0"/>
                 <w:color w:val="000000" w:themeColor="text1"/>
                 <w:sz w:val="20"/>
               </w:rPr>
-            </w:pPr>
+              <w:t xml:space="preserve"> UI/UX for the new </w:t>
+            </w:r>
             <w:r>
               <w:rPr>
                 <w:rFonts w:asciiTheme="minorHAnsi" w:hAnsiTheme="minorHAnsi"/>
@@ -381,7 +395,7 @@
                 <w:color w:val="000000" w:themeColor="text1"/>
                 <w:sz w:val="20"/>
               </w:rPr>
-              <w:t>Converted the front end structure to the mobile web first philosophy.</w:t>
+              <w:t>custom design.</w:t>
             </w:r>
           </w:p>
           <w:p>
@@ -727,7 +741,16 @@
                 <w:color w:val="000000" w:themeColor="text1"/>
                 <w:sz w:val="20"/>
               </w:rPr>
-              <w:t>Lead Front End Developer on WordPress Websites &amp; Theme Development.</w:t>
+              <w:t>Developed custom WordPress themes</w:t>
+            </w:r>
+            <w:r>
+              <w:rPr>
+                <w:rFonts w:asciiTheme="minorHAnsi" w:hAnsiTheme="minorHAnsi"/>
+                <w:b w:val="0"/>
+                <w:color w:val="000000" w:themeColor="text1"/>
+                <w:sz w:val="20"/>
+              </w:rPr>
+              <w:t>.</w:t>
             </w:r>
           </w:p>
           <w:p>
@@ -751,7 +774,16 @@
                 <w:color w:val="000000" w:themeColor="text1"/>
                 <w:sz w:val="20"/>
               </w:rPr>
-              <w:t>Created, curated and maintained the boilerplate used.</w:t>
+              <w:t xml:space="preserve">Maintained </w:t>
+            </w:r>
+            <w:r>
+              <w:rPr>
+                <w:rFonts w:asciiTheme="minorHAnsi" w:hAnsiTheme="minorHAnsi"/>
+                <w:b w:val="0"/>
+                <w:color w:val="000000" w:themeColor="text1"/>
+                <w:sz w:val="20"/>
+              </w:rPr>
+              <w:t>the boilerplate used.</w:t>
             </w:r>
           </w:p>
           <w:p>
@@ -775,7 +807,25 @@
                 <w:color w:val="000000" w:themeColor="text1"/>
                 <w:sz w:val="20"/>
               </w:rPr>
-              <w:t>Delivered end products in 3 formats: mobile, tablet, desktop. And supported all major browsers and IE &gt; 10.</w:t>
+              <w:t>Delivered end products in 3 formats: mobile, tablet, desktop.</w:t>
+            </w:r>
+            <w:r>
+              <w:rPr>
+                <w:rFonts w:asciiTheme="minorHAnsi" w:hAnsiTheme="minorHAnsi"/>
+                <w:b w:val="0"/>
+                <w:color w:val="000000" w:themeColor="text1"/>
+                <w:sz w:val="20"/>
+              </w:rPr>
+              <w:t xml:space="preserve"> S</w:t>
+            </w:r>
+            <w:r>
+              <w:rPr>
+                <w:rFonts w:asciiTheme="minorHAnsi" w:hAnsiTheme="minorHAnsi"/>
+                <w:b w:val="0"/>
+                <w:color w:val="000000" w:themeColor="text1"/>
+                <w:sz w:val="20"/>
+              </w:rPr>
+              <w:t>upported all major browsers and IE &gt; 10.</w:t>
             </w:r>
           </w:p>
           <w:p>
@@ -802,16 +852,15 @@
               <w:t>Technologies: HTML5, CSS3/SASS, JavaScript/jQuery, WordPress.</w:t>
             </w:r>
           </w:p>
-          <w:p/>
           <w:p>
             <w:pPr>
               <w:pStyle w:val="Subsection"/>
               <w:spacing w:after="0"/>
               <w:rPr>
-                <w:rStyle w:val="SubsectionDateChar"/>
-                <w:b/>
-                <w:bCs/>
-                <w:color w:val="000000" w:themeColor="text1"/>
+                <w:rFonts w:asciiTheme="minorHAnsi" w:hAnsiTheme="minorHAnsi"/>
+                <w:b w:val="0"/>
+                <w:color w:val="000000" w:themeColor="text1"/>
+                <w:sz w:val="20"/>
               </w:rPr>
             </w:pPr>
           </w:p>
@@ -833,18 +882,6 @@
               <w:spacing w:after="0"/>
               <w:rPr>
                 <w:rStyle w:val="SubsectionDateChar"/>
-                <w:b/>
-                <w:bCs/>
-                <w:color w:val="000000" w:themeColor="text1"/>
-              </w:rPr>
-            </w:pPr>
-          </w:p>
-          <w:p>
-            <w:pPr>
-              <w:pStyle w:val="Subsection"/>
-              <w:spacing w:after="0"/>
-              <w:rPr>
-                <w:rStyle w:val="SubsectionDateChar"/>
                 <w:color w:val="000000" w:themeColor="text1"/>
               </w:rPr>
             </w:pPr>
@@ -855,7 +892,6 @@
                 <w:bCs/>
                 <w:color w:val="000000" w:themeColor="text1"/>
               </w:rPr>
-              <w:lastRenderedPageBreak/>
               <w:t>Front End Web Developer</w:t>
             </w:r>
             <w:r>
@@ -966,7 +1002,16 @@
                 <w:color w:val="000000" w:themeColor="text1"/>
                 <w:sz w:val="20"/>
               </w:rPr>
-              <w:t>Designed and developed the website themes for the agency.</w:t>
+              <w:t xml:space="preserve">Developed </w:t>
+            </w:r>
+            <w:r>
+              <w:rPr>
+                <w:rFonts w:asciiTheme="minorHAnsi" w:hAnsiTheme="minorHAnsi"/>
+                <w:b w:val="0"/>
+                <w:color w:val="000000" w:themeColor="text1"/>
+                <w:sz w:val="20"/>
+              </w:rPr>
+              <w:t>the website themes for the agency.</w:t>
             </w:r>
           </w:p>
           <w:p>
@@ -990,98 +1035,26 @@
                 <w:color w:val="000000" w:themeColor="text1"/>
                 <w:sz w:val="20"/>
               </w:rPr>
-              <w:t>Conducting client briefs, gathering resources and maintaining communication with the client.</w:t>
+              <w:t>Technologies: HTML5, CSS3/SASS, JavaScript/jQuery, WordPress</w:t>
+            </w:r>
+            <w:r>
+              <w:rPr>
+                <w:rFonts w:asciiTheme="minorHAnsi" w:hAnsiTheme="minorHAnsi"/>
+                <w:b w:val="0"/>
+                <w:color w:val="000000" w:themeColor="text1"/>
+                <w:sz w:val="20"/>
+              </w:rPr>
+              <w:t>.</w:t>
             </w:r>
           </w:p>
           <w:p>
             <w:pPr>
               <w:pStyle w:val="Section"/>
-              <w:numPr>
-                <w:ilvl w:val="0"/>
-                <w:numId w:val="35"/>
-              </w:numPr>
-              <w:rPr>
+              <w:rPr>
+                <w:rStyle w:val="SubsectionDateChar"/>
                 <w:rFonts w:asciiTheme="minorHAnsi" w:hAnsiTheme="minorHAnsi"/>
-                <w:b w:val="0"/>
                 <w:color w:val="000000" w:themeColor="text1"/>
                 <w:sz w:val="20"/>
-              </w:rPr>
-            </w:pPr>
-            <w:r>
-              <w:rPr>
-                <w:rFonts w:asciiTheme="minorHAnsi" w:hAnsiTheme="minorHAnsi"/>
-                <w:b w:val="0"/>
-                <w:color w:val="000000" w:themeColor="text1"/>
-                <w:sz w:val="20"/>
-              </w:rPr>
-              <w:t xml:space="preserve">Lead developer/designer on the projects. </w:t>
-            </w:r>
-          </w:p>
-          <w:p>
-            <w:pPr>
-              <w:pStyle w:val="Section"/>
-              <w:numPr>
-                <w:ilvl w:val="0"/>
-                <w:numId w:val="35"/>
-              </w:numPr>
-              <w:rPr>
-                <w:rFonts w:asciiTheme="minorHAnsi" w:hAnsiTheme="minorHAnsi"/>
-                <w:b w:val="0"/>
-                <w:color w:val="000000" w:themeColor="text1"/>
-                <w:sz w:val="20"/>
-              </w:rPr>
-            </w:pPr>
-            <w:r>
-              <w:rPr>
-                <w:rFonts w:asciiTheme="minorHAnsi" w:hAnsiTheme="minorHAnsi"/>
-                <w:b w:val="0"/>
-                <w:color w:val="000000" w:themeColor="text1"/>
-                <w:sz w:val="20"/>
-              </w:rPr>
-              <w:t>Testing, supporting and troubleshooting the end product.</w:t>
-            </w:r>
-          </w:p>
-          <w:p>
-            <w:pPr>
-              <w:pStyle w:val="Section"/>
-              <w:numPr>
-                <w:ilvl w:val="0"/>
-                <w:numId w:val="35"/>
-              </w:numPr>
-              <w:rPr>
-                <w:rFonts w:asciiTheme="minorHAnsi" w:hAnsiTheme="minorHAnsi"/>
-                <w:b w:val="0"/>
-                <w:color w:val="000000" w:themeColor="text1"/>
-                <w:sz w:val="20"/>
-              </w:rPr>
-            </w:pPr>
-            <w:r>
-              <w:rPr>
-                <w:rFonts w:asciiTheme="minorHAnsi" w:hAnsiTheme="minorHAnsi"/>
-                <w:b w:val="0"/>
-                <w:color w:val="000000" w:themeColor="text1"/>
-                <w:sz w:val="20"/>
-              </w:rPr>
-              <w:t>Technologies: HTML5, CSS3/SASS, JavaScript/jQuery, WordPress</w:t>
-            </w:r>
-            <w:r>
-              <w:rPr>
-                <w:rFonts w:asciiTheme="minorHAnsi" w:hAnsiTheme="minorHAnsi"/>
-                <w:b w:val="0"/>
-                <w:color w:val="000000" w:themeColor="text1"/>
-                <w:sz w:val="20"/>
-              </w:rPr>
-              <w:t>.</w:t>
-            </w:r>
-          </w:p>
-          <w:p/>
-          <w:p>
-            <w:pPr>
-              <w:pStyle w:val="Subsection"/>
-              <w:spacing w:after="0"/>
-              <w:rPr>
-                <w:rStyle w:val="SubsectionDateChar"/>
-                <w:color w:val="000000" w:themeColor="text1"/>
               </w:rPr>
             </w:pPr>
             <w:r>
@@ -1091,6 +1064,7 @@
                 <w:bCs/>
                 <w:color w:val="000000" w:themeColor="text1"/>
               </w:rPr>
+              <w:lastRenderedPageBreak/>
               <w:t>Freelance Web Developer</w:t>
             </w:r>
             <w:r>
@@ -1186,30 +1160,6 @@
                 <w:sz w:val="20"/>
               </w:rPr>
               <w:t>Provided assistance and solutions for established web clients who needed modifications or support on their existing website.</w:t>
-            </w:r>
-          </w:p>
-          <w:p>
-            <w:pPr>
-              <w:pStyle w:val="Section"/>
-              <w:numPr>
-                <w:ilvl w:val="0"/>
-                <w:numId w:val="35"/>
-              </w:numPr>
-              <w:rPr>
-                <w:rFonts w:asciiTheme="minorHAnsi" w:hAnsiTheme="minorHAnsi"/>
-                <w:b w:val="0"/>
-                <w:color w:val="000000" w:themeColor="text1"/>
-                <w:sz w:val="20"/>
-              </w:rPr>
-            </w:pPr>
-            <w:r>
-              <w:rPr>
-                <w:rFonts w:asciiTheme="minorHAnsi" w:hAnsiTheme="minorHAnsi"/>
-                <w:b w:val="0"/>
-                <w:color w:val="000000" w:themeColor="text1"/>
-                <w:sz w:val="20"/>
-              </w:rPr>
-              <w:t>Teaching clients the skills to be self-sufficient on maintaining their inventory/blog.</w:t>
             </w:r>
           </w:p>
           <w:p>
@@ -6327,8 +6277,10 @@
     <w:rsid w:val="00337568"/>
     <w:rsid w:val="00644302"/>
     <w:rsid w:val="00817728"/>
+    <w:rsid w:val="00955F4E"/>
     <w:rsid w:val="0099008E"/>
     <w:rsid w:val="00A446BD"/>
+    <w:rsid w:val="00C62FB1"/>
     <w:rsid w:val="00DE7770"/>
   </w:rsids>
   <m:mathPr>
@@ -7515,6 +7467,25 @@
 </file>
 
 <file path=customXml/item1.xml><?xml version="1.0" encoding="utf-8"?>
+<outs:outSpaceData xmlns:outs="http://schemas.microsoft.com/office/2009/outspace/metadata">
+  <outs:relatedDates/>
+  <outs:relatedDocuments/>
+  <outs:relatedPeople/>
+  <propertyMetadataList xmlns="http://schemas.microsoft.com/office/2009/outspace/metadata"/>
+  <outs:corruptMetadataWasLost>true</outs:corruptMetadataWasLost>
+</outs:outSpaceData>
+</file>
+
+<file path=customXml/item2.xml><?xml version="1.0" encoding="utf-8"?>
+<?mso-contentType ?>
+<FormTemplates xmlns="http://schemas.microsoft.com/sharepoint/v3/contenttype/forms">
+  <Display>DocumentLibraryForm</Display>
+  <Edit>AssetEditForm</Edit>
+  <New>DocumentLibraryForm</New>
+</FormTemplates>
+</file>
+
+<file path=customXml/item3.xml><?xml version="1.0" encoding="utf-8"?>
 <p:properties xmlns:p="http://schemas.microsoft.com/office/2006/metadata/properties" xmlns:xsi="http://www.w3.org/2001/XMLSchema-instance" xmlns:pc="http://schemas.microsoft.com/office/infopath/2007/PartnerControls">
   <documentManagement>
     <MarketSpecific xmlns="4873beb7-5857-4685-be1f-d57550cc96cc">false</MarketSpecific>
@@ -7650,25 +7621,6 @@
     <OriginalRelease xmlns="4873beb7-5857-4685-be1f-d57550cc96cc">15</OriginalRelease>
   </documentManagement>
 </p:properties>
-</file>
-
-<file path=customXml/item2.xml><?xml version="1.0" encoding="utf-8"?>
-<?mso-contentType ?>
-<FormTemplates xmlns="http://schemas.microsoft.com/sharepoint/v3/contenttype/forms">
-  <Display>DocumentLibraryForm</Display>
-  <Edit>AssetEditForm</Edit>
-  <New>DocumentLibraryForm</New>
-</FormTemplates>
-</file>
-
-<file path=customXml/item3.xml><?xml version="1.0" encoding="utf-8"?>
-<outs:outSpaceData xmlns:outs="http://schemas.microsoft.com/office/2009/outspace/metadata">
-  <outs:relatedDates/>
-  <outs:relatedDocuments/>
-  <outs:relatedPeople/>
-  <propertyMetadataList xmlns="http://schemas.microsoft.com/office/2009/outspace/metadata"/>
-  <outs:corruptMetadataWasLost>true</outs:corruptMetadataWasLost>
-</outs:outSpaceData>
 </file>
 
 <file path=customXml/item4.xml><?xml version="1.0" encoding="utf-8"?>
@@ -8716,11 +8668,9 @@
 </file>
 
 <file path=customXml/itemProps1.xml><?xml version="1.0" encoding="utf-8"?>
-<ds:datastoreItem xmlns:ds="http://schemas.openxmlformats.org/officeDocument/2006/customXml" ds:itemID="{09D0727F-60A8-4B44-91D9-17D9D7E85C50}">
+<ds:datastoreItem xmlns:ds="http://schemas.openxmlformats.org/officeDocument/2006/customXml" ds:itemID="{43DEA257-878D-48ED-B352-94E89FDD322F}">
   <ds:schemaRefs>
-    <ds:schemaRef ds:uri="http://schemas.microsoft.com/office/2006/metadata/properties"/>
-    <ds:schemaRef ds:uri="http://schemas.microsoft.com/office/infopath/2007/PartnerControls"/>
-    <ds:schemaRef ds:uri="4873beb7-5857-4685-be1f-d57550cc96cc"/>
+    <ds:schemaRef ds:uri="http://schemas.microsoft.com/office/2009/outspace/metadata"/>
   </ds:schemaRefs>
 </ds:datastoreItem>
 </file>
@@ -8734,9 +8684,11 @@
 </file>
 
 <file path=customXml/itemProps3.xml><?xml version="1.0" encoding="utf-8"?>
-<ds:datastoreItem xmlns:ds="http://schemas.openxmlformats.org/officeDocument/2006/customXml" ds:itemID="{43DEA257-878D-48ED-B352-94E89FDD322F}">
+<ds:datastoreItem xmlns:ds="http://schemas.openxmlformats.org/officeDocument/2006/customXml" ds:itemID="{09D0727F-60A8-4B44-91D9-17D9D7E85C50}">
   <ds:schemaRefs>
-    <ds:schemaRef ds:uri="http://schemas.microsoft.com/office/2009/outspace/metadata"/>
+    <ds:schemaRef ds:uri="http://schemas.microsoft.com/office/2006/metadata/properties"/>
+    <ds:schemaRef ds:uri="http://schemas.microsoft.com/office/infopath/2007/PartnerControls"/>
+    <ds:schemaRef ds:uri="4873beb7-5857-4685-be1f-d57550cc96cc"/>
   </ds:schemaRefs>
 </ds:datastoreItem>
 </file>
@@ -8760,7 +8712,7 @@
 </file>
 
 <file path=customXml/itemProps5.xml><?xml version="1.0" encoding="utf-8"?>
-<ds:datastoreItem xmlns:ds="http://schemas.openxmlformats.org/officeDocument/2006/customXml" ds:itemID="{6F35EB80-6F8C-45E8-A1FA-21DBC2E7ACE9}">
+<ds:datastoreItem xmlns:ds="http://schemas.openxmlformats.org/officeDocument/2006/customXml" ds:itemID="{AA933391-7FDC-4C39-A218-FAFB3647F8BF}">
   <ds:schemaRefs>
     <ds:schemaRef ds:uri="http://schemas.openxmlformats.org/officeDocument/2006/bibliography"/>
   </ds:schemaRefs>

</xml_diff>